<commit_message>
Changed Working Agreement meeting schedule, removed duplicate files, updated Sprint4 PPT
</commit_message>
<xml_diff>
--- a/Documents/TeamWorkingAgreement.docx
+++ b/Documents/TeamWorkingAgreement.docx
@@ -418,35 +418,28 @@
         <w:t xml:space="preserve">Frequency: </w:t>
       </w:r>
       <w:r>
-        <w:t xml:space="preserve">Weekly meetings on </w:t>
-      </w:r>
-      <w:r>
-        <w:t>Saturday</w:t>
-      </w:r>
-      <w:r>
-        <w:t xml:space="preserve"> at </w:t>
-      </w:r>
-      <w:r>
-        <w:t>3pm</w:t>
+        <w:t>Daily meetings</w:t>
+      </w:r>
+      <w:r>
+        <w:t xml:space="preserve"> </w:t>
+      </w:r>
+      <w:r>
+        <w:t xml:space="preserve">every day </w:t>
+      </w:r>
+      <w:r>
+        <w:t xml:space="preserve">at </w:t>
+      </w:r>
+      <w:r>
+        <w:t>8</w:t>
+      </w:r>
+      <w:r>
+        <w:t>pm</w:t>
       </w:r>
       <w:r>
         <w:t>, with additional meetings scheduled as necessary</w:t>
       </w:r>
       <w:r>
-        <w:t xml:space="preserve"> and Daily Scrum </w:t>
-      </w:r>
-      <w:r>
-        <w:t xml:space="preserve">meeting </w:t>
-      </w:r>
-      <w:proofErr w:type="spellStart"/>
-      <w:proofErr w:type="gramStart"/>
-      <w:r>
-        <w:t>everyday</w:t>
-      </w:r>
-      <w:proofErr w:type="spellEnd"/>
-      <w:proofErr w:type="gramEnd"/>
-      <w:r>
-        <w:t xml:space="preserve"> at 10pm.</w:t>
+        <w:t xml:space="preserve"> </w:t>
       </w:r>
     </w:p>
     <w:p>

</xml_diff>